<commit_message>
docs: Big Data Course Design
</commit_message>
<xml_diff>
--- a/大数据技术/课程设计/实操（8个单元）/实操5-hadoop_day03（mapreduce）.docx
+++ b/大数据技术/课程设计/实操（8个单元）/实操5-hadoop_day03（mapreduce）.docx
@@ -1640,7 +1640,7 @@
           <w:color w:val="000000"/>
         </w:rPr>
         <w:object>
-          <v:shape id="_x0000_i1027" o:spt="75" type="#_x0000_t75" style="height:235.5pt;width:413.25pt;" o:ole="t" filled="f" o:preferrelative="t" stroked="f" coordsize="21600,21600">
+          <v:shape id="_x0000_i1036" o:spt="75" type="#_x0000_t75" style="height:235.5pt;width:413.25pt;" o:ole="t" filled="f" o:preferrelative="t" stroked="f" coordsize="21600,21600">
             <v:path/>
             <v:fill on="f" focussize="0,0"/>
             <v:stroke on="f" joinstyle="miter"/>
@@ -1649,7 +1649,7 @@
             <w10:wrap type="none"/>
             <w10:anchorlock/>
           </v:shape>
-          <o:OLEObject Type="Embed" ProgID="PowerPoint.Show.12" ShapeID="_x0000_i1027" DrawAspect="Content" ObjectID="_1468075727" r:id="rId8">
+          <o:OLEObject Type="Embed" ProgID="PowerPoint.Show.12" ShapeID="_x0000_i1036" DrawAspect="Content" ObjectID="_1468075727" r:id="rId8">
             <o:LockedField>false</o:LockedField>
           </o:OLEObject>
         </w:object>
@@ -1707,10 +1707,10 @@
         <w:adjustRightInd w:val="0"/>
         <w:ind w:left="525" w:leftChars="250"/>
       </w:pPr>
-      <w:bookmarkStart w:id="0" w:name="OLE_LINK33"/>
-      <w:bookmarkStart w:id="1" w:name="OLE_LINK51"/>
-      <w:bookmarkStart w:id="2" w:name="OLE_LINK50"/>
-      <w:bookmarkStart w:id="3" w:name="OLE_LINK49"/>
+      <w:bookmarkStart w:id="0" w:name="OLE_LINK49"/>
+      <w:bookmarkStart w:id="1" w:name="OLE_LINK50"/>
+      <w:bookmarkStart w:id="2" w:name="OLE_LINK51"/>
+      <w:bookmarkStart w:id="3" w:name="OLE_LINK33"/>
       <w:r>
         <w:rPr>
           <w:rFonts w:hint="eastAsia"/>
@@ -2711,7 +2711,7 @@
               <w:rPr>
                 <w:rFonts w:hint="eastAsia"/>
               </w:rPr>
-              <w:t>package com.bigdata.mapreduce;</w:t>
+              <w:t>package com.bigdata.mapreduce.wordcount;</w:t>
             </w:r>
           </w:p>
           <w:p>
@@ -2755,6 +2755,8 @@
               </w:rPr>
               <w:t>import org.apache.hadoop.io.LongWritable;</w:t>
             </w:r>
+            <w:bookmarkStart w:id="46" w:name="_GoBack"/>
+            <w:bookmarkEnd w:id="46"/>
           </w:p>
           <w:p>
             <w:pPr>
@@ -4943,14 +4945,14 @@
           <w:szCs w:val="28"/>
         </w:rPr>
       </w:pPr>
-      <w:bookmarkStart w:id="4" w:name="_Toc31215"/>
-      <w:bookmarkStart w:id="5" w:name="_Toc24912"/>
-      <w:bookmarkStart w:id="6" w:name="_Toc15429"/>
-      <w:bookmarkStart w:id="7" w:name="_Toc23797"/>
-      <w:bookmarkStart w:id="8" w:name="_Toc10875"/>
-      <w:bookmarkStart w:id="9" w:name="_Toc24843"/>
-      <w:bookmarkStart w:id="10" w:name="_Toc2634"/>
-      <w:bookmarkStart w:id="11" w:name="_Toc8769"/>
+      <w:bookmarkStart w:id="4" w:name="_Toc2634"/>
+      <w:bookmarkStart w:id="5" w:name="_Toc24843"/>
+      <w:bookmarkStart w:id="6" w:name="_Toc31215"/>
+      <w:bookmarkStart w:id="7" w:name="_Toc24912"/>
+      <w:bookmarkStart w:id="8" w:name="_Toc15429"/>
+      <w:bookmarkStart w:id="9" w:name="_Toc23797"/>
+      <w:bookmarkStart w:id="10" w:name="_Toc8769"/>
+      <w:bookmarkStart w:id="11" w:name="_Toc10875"/>
       <w:r>
         <w:rPr>
           <w:rFonts w:hint="eastAsia"/>
@@ -5004,12 +5006,12 @@
           <w:szCs w:val="28"/>
         </w:rPr>
       </w:pPr>
-      <w:bookmarkStart w:id="12" w:name="_Toc16091"/>
-      <w:bookmarkStart w:id="13" w:name="_Toc16675"/>
+      <w:bookmarkStart w:id="12" w:name="_Toc16675"/>
+      <w:bookmarkStart w:id="13" w:name="_Toc10111"/>
       <w:bookmarkStart w:id="14" w:name="_Toc20242"/>
-      <w:bookmarkStart w:id="15" w:name="_Toc512"/>
-      <w:bookmarkStart w:id="16" w:name="_Toc10111"/>
-      <w:bookmarkStart w:id="17" w:name="_Toc9637"/>
+      <w:bookmarkStart w:id="15" w:name="_Toc9637"/>
+      <w:bookmarkStart w:id="16" w:name="_Toc16091"/>
+      <w:bookmarkStart w:id="17" w:name="_Toc512"/>
       <w:bookmarkStart w:id="18" w:name="_Toc129"/>
       <w:bookmarkStart w:id="19" w:name="_Toc17467"/>
       <w:r>
@@ -5053,13 +5055,13 @@
           <w:szCs w:val="28"/>
         </w:rPr>
       </w:pPr>
-      <w:bookmarkStart w:id="20" w:name="_Toc2532"/>
+      <w:bookmarkStart w:id="20" w:name="_Toc19364"/>
       <w:bookmarkStart w:id="21" w:name="_Toc31760"/>
-      <w:bookmarkStart w:id="22" w:name="_Toc31000"/>
-      <w:bookmarkStart w:id="23" w:name="_Toc12017"/>
-      <w:bookmarkStart w:id="24" w:name="_Toc21656"/>
-      <w:bookmarkStart w:id="25" w:name="_Toc7847"/>
-      <w:bookmarkStart w:id="26" w:name="_Toc19364"/>
+      <w:bookmarkStart w:id="22" w:name="_Toc7847"/>
+      <w:bookmarkStart w:id="23" w:name="_Toc2532"/>
+      <w:bookmarkStart w:id="24" w:name="_Toc31000"/>
+      <w:bookmarkStart w:id="25" w:name="_Toc12017"/>
+      <w:bookmarkStart w:id="26" w:name="_Toc21656"/>
       <w:bookmarkStart w:id="27" w:name="_Toc663"/>
       <w:r>
         <w:rPr>
@@ -6369,8 +6371,8 @@
         </w:rPr>
         <w:t>（5）</w:t>
       </w:r>
-      <w:bookmarkStart w:id="29" w:name="_Hlk515272361"/>
-      <w:bookmarkStart w:id="30" w:name="OLE_LINK9"/>
+      <w:bookmarkStart w:id="29" w:name="OLE_LINK9"/>
+      <w:bookmarkStart w:id="30" w:name="_Hlk515272361"/>
       <w:r>
         <w:rPr>
           <w:rFonts w:hint="eastAsia"/>
@@ -9623,8 +9625,6 @@
               </w:rPr>
               <w:t>;</w:t>
             </w:r>
-            <w:bookmarkStart w:id="46" w:name="_GoBack"/>
-            <w:bookmarkEnd w:id="46"/>
           </w:p>
           <w:p>
             <w:pPr>
@@ -11620,10 +11620,10 @@
         </w:rPr>
       </w:pPr>
       <w:bookmarkStart w:id="32" w:name="_Toc28720"/>
-      <w:bookmarkStart w:id="33" w:name="_Toc13977"/>
+      <w:bookmarkStart w:id="33" w:name="_Toc439079663"/>
       <w:bookmarkStart w:id="34" w:name="_Toc17018"/>
-      <w:bookmarkStart w:id="35" w:name="_Toc439079663"/>
-      <w:bookmarkStart w:id="36" w:name="_Toc421731836"/>
+      <w:bookmarkStart w:id="35" w:name="_Toc421731836"/>
+      <w:bookmarkStart w:id="36" w:name="_Toc13977"/>
       <w:r>
         <w:rPr>
           <w:rFonts w:hint="eastAsia" w:ascii="Times New Roman" w:hAnsi="Times New Roman"/>

</xml_diff>